<commit_message>
Lantz - HTML/JSP conversion
Updated all pages to jsp, fixed links, and added some images.
</commit_message>
<xml_diff>
--- a/docs/Mod5_1_db_screencaps.docx
+++ b/docs/Mod5_1_db_screencaps.docx
@@ -61,24 +61,37 @@
       </w:r>
     </w:p>
     <w:p>
-      <w:r>
-        <w:t xml:space="preserve">Database </w:t>
-      </w:r>
-      <w:r>
-        <w:t>l</w:t>
-      </w:r>
-      <w:r>
-        <w:t>ogin</w:t>
-      </w:r>
-      <w:r>
-        <w:t xml:space="preserve"> &amp; table list</w:t>
-      </w:r>
-      <w:r>
-        <w:t>:</w:t>
-      </w:r>
+      <w:hyperlink r:id="rId5" w:tgtFrame="_blank" w:tooltip="https://github.com/Stella-Elaine/Moffat-Bay/blob/main/database/schema.sql" w:history="1">
+        <w:r>
+          <w:rPr>
+            <w:rStyle w:val="Hyperlink"/>
+          </w:rPr>
+          <w:t>https://github.com/Stella-Elaine/Moffat-Bay/blob/main/database/schema.sql</w:t>
+        </w:r>
+      </w:hyperlink>
     </w:p>
     <w:p>
       <w:r>
+        <w:t xml:space="preserve">Database </w:t>
+      </w:r>
+      <w:r>
+        <w:t>l</w:t>
+      </w:r>
+      <w:r>
+        <w:t>ogin</w:t>
+      </w:r>
+      <w:r>
+        <w:t xml:space="preserve"> &amp; table list</w:t>
+      </w:r>
+      <w:r>
+        <w:t>:</w:t>
+      </w:r>
+    </w:p>
+    <w:p>
+      <w:r>
+        <w:rPr>
+          <w:noProof/>
+        </w:rPr>
         <w:drawing>
           <wp:inline distT="0" distB="0" distL="0" distR="0" wp14:anchorId="39E0BEA4" wp14:editId="6EEAE336">
             <wp:extent cx="5943600" cy="3931285"/>
@@ -95,7 +108,7 @@
                     <pic:cNvPicPr/>
                   </pic:nvPicPr>
                   <pic:blipFill>
-                    <a:blip r:embed="rId5"/>
+                    <a:blip r:embed="rId6"/>
                     <a:stretch>
                       <a:fillRect/>
                     </a:stretch>
@@ -126,6 +139,9 @@
     </w:p>
     <w:p>
       <w:r>
+        <w:rPr>
+          <w:noProof/>
+        </w:rPr>
         <w:drawing>
           <wp:inline distT="0" distB="0" distL="0" distR="0" wp14:anchorId="28A993DA" wp14:editId="1212B91C">
             <wp:extent cx="5943600" cy="878840"/>
@@ -142,7 +158,7 @@
                     <pic:cNvPicPr/>
                   </pic:nvPicPr>
                   <pic:blipFill>
-                    <a:blip r:embed="rId6"/>
+                    <a:blip r:embed="rId7"/>
                     <a:stretch>
                       <a:fillRect/>
                     </a:stretch>
@@ -163,6 +179,9 @@
         </w:drawing>
       </w:r>
       <w:r>
+        <w:rPr>
+          <w:noProof/>
+        </w:rPr>
         <w:drawing>
           <wp:inline distT="0" distB="0" distL="0" distR="0" wp14:anchorId="7E256369" wp14:editId="532DDC12">
             <wp:extent cx="5943600" cy="931545"/>
@@ -179,7 +198,7 @@
                     <pic:cNvPicPr/>
                   </pic:nvPicPr>
                   <pic:blipFill>
-                    <a:blip r:embed="rId7"/>
+                    <a:blip r:embed="rId8"/>
                     <a:stretch>
                       <a:fillRect/>
                     </a:stretch>
@@ -202,6 +221,9 @@
     </w:p>
     <w:p>
       <w:r>
+        <w:rPr>
+          <w:noProof/>
+        </w:rPr>
         <w:lastRenderedPageBreak/>
         <w:drawing>
           <wp:inline distT="0" distB="0" distL="0" distR="0" wp14:anchorId="0AAFEA7A" wp14:editId="327146EF">
@@ -219,7 +241,7 @@
                     <pic:cNvPicPr/>
                   </pic:nvPicPr>
                   <pic:blipFill>
-                    <a:blip r:embed="rId8"/>
+                    <a:blip r:embed="rId9"/>
                     <a:stretch>
                       <a:fillRect/>
                     </a:stretch>
@@ -243,6 +265,9 @@
         <w:br/>
       </w:r>
       <w:r>
+        <w:rPr>
+          <w:noProof/>
+        </w:rPr>
         <w:drawing>
           <wp:inline distT="0" distB="0" distL="0" distR="0" wp14:anchorId="7229FABD" wp14:editId="5EFBA7C4">
             <wp:extent cx="5943600" cy="1009015"/>
@@ -259,7 +284,7 @@
                     <pic:cNvPicPr/>
                   </pic:nvPicPr>
                   <pic:blipFill>
-                    <a:blip r:embed="rId9"/>
+                    <a:blip r:embed="rId10"/>
                     <a:stretch>
                       <a:fillRect/>
                     </a:stretch>
@@ -282,6 +307,9 @@
     </w:p>
     <w:p>
       <w:r>
+        <w:rPr>
+          <w:noProof/>
+        </w:rPr>
         <w:drawing>
           <wp:inline distT="0" distB="0" distL="0" distR="0" wp14:anchorId="05E2F0A4" wp14:editId="2A6D0814">
             <wp:extent cx="5943600" cy="3802380"/>
@@ -298,7 +326,7 @@
                     <pic:cNvPicPr/>
                   </pic:nvPicPr>
                   <pic:blipFill>
-                    <a:blip r:embed="rId10"/>
+                    <a:blip r:embed="rId11"/>
                     <a:stretch>
                       <a:fillRect/>
                     </a:stretch>

</xml_diff>

<commit_message>
Lantz - HTML/JSP conversion (#6)
Updated all pages to jsp, fixed links, and added some images.
</commit_message>
<xml_diff>
--- a/docs/Mod5_1_db_screencaps.docx
+++ b/docs/Mod5_1_db_screencaps.docx
@@ -61,24 +61,37 @@
       </w:r>
     </w:p>
     <w:p>
-      <w:r>
-        <w:t xml:space="preserve">Database </w:t>
-      </w:r>
-      <w:r>
-        <w:t>l</w:t>
-      </w:r>
-      <w:r>
-        <w:t>ogin</w:t>
-      </w:r>
-      <w:r>
-        <w:t xml:space="preserve"> &amp; table list</w:t>
-      </w:r>
-      <w:r>
-        <w:t>:</w:t>
-      </w:r>
+      <w:hyperlink r:id="rId5" w:tgtFrame="_blank" w:tooltip="https://github.com/Stella-Elaine/Moffat-Bay/blob/main/database/schema.sql" w:history="1">
+        <w:r>
+          <w:rPr>
+            <w:rStyle w:val="Hyperlink"/>
+          </w:rPr>
+          <w:t>https://github.com/Stella-Elaine/Moffat-Bay/blob/main/database/schema.sql</w:t>
+        </w:r>
+      </w:hyperlink>
     </w:p>
     <w:p>
       <w:r>
+        <w:t xml:space="preserve">Database </w:t>
+      </w:r>
+      <w:r>
+        <w:t>l</w:t>
+      </w:r>
+      <w:r>
+        <w:t>ogin</w:t>
+      </w:r>
+      <w:r>
+        <w:t xml:space="preserve"> &amp; table list</w:t>
+      </w:r>
+      <w:r>
+        <w:t>:</w:t>
+      </w:r>
+    </w:p>
+    <w:p>
+      <w:r>
+        <w:rPr>
+          <w:noProof/>
+        </w:rPr>
         <w:drawing>
           <wp:inline distT="0" distB="0" distL="0" distR="0" wp14:anchorId="39E0BEA4" wp14:editId="6EEAE336">
             <wp:extent cx="5943600" cy="3931285"/>
@@ -95,7 +108,7 @@
                     <pic:cNvPicPr/>
                   </pic:nvPicPr>
                   <pic:blipFill>
-                    <a:blip r:embed="rId5"/>
+                    <a:blip r:embed="rId6"/>
                     <a:stretch>
                       <a:fillRect/>
                     </a:stretch>
@@ -126,6 +139,9 @@
     </w:p>
     <w:p>
       <w:r>
+        <w:rPr>
+          <w:noProof/>
+        </w:rPr>
         <w:drawing>
           <wp:inline distT="0" distB="0" distL="0" distR="0" wp14:anchorId="28A993DA" wp14:editId="1212B91C">
             <wp:extent cx="5943600" cy="878840"/>
@@ -142,7 +158,7 @@
                     <pic:cNvPicPr/>
                   </pic:nvPicPr>
                   <pic:blipFill>
-                    <a:blip r:embed="rId6"/>
+                    <a:blip r:embed="rId7"/>
                     <a:stretch>
                       <a:fillRect/>
                     </a:stretch>
@@ -163,6 +179,9 @@
         </w:drawing>
       </w:r>
       <w:r>
+        <w:rPr>
+          <w:noProof/>
+        </w:rPr>
         <w:drawing>
           <wp:inline distT="0" distB="0" distL="0" distR="0" wp14:anchorId="7E256369" wp14:editId="532DDC12">
             <wp:extent cx="5943600" cy="931545"/>
@@ -179,7 +198,7 @@
                     <pic:cNvPicPr/>
                   </pic:nvPicPr>
                   <pic:blipFill>
-                    <a:blip r:embed="rId7"/>
+                    <a:blip r:embed="rId8"/>
                     <a:stretch>
                       <a:fillRect/>
                     </a:stretch>
@@ -202,6 +221,9 @@
     </w:p>
     <w:p>
       <w:r>
+        <w:rPr>
+          <w:noProof/>
+        </w:rPr>
         <w:lastRenderedPageBreak/>
         <w:drawing>
           <wp:inline distT="0" distB="0" distL="0" distR="0" wp14:anchorId="0AAFEA7A" wp14:editId="327146EF">
@@ -219,7 +241,7 @@
                     <pic:cNvPicPr/>
                   </pic:nvPicPr>
                   <pic:blipFill>
-                    <a:blip r:embed="rId8"/>
+                    <a:blip r:embed="rId9"/>
                     <a:stretch>
                       <a:fillRect/>
                     </a:stretch>
@@ -243,6 +265,9 @@
         <w:br/>
       </w:r>
       <w:r>
+        <w:rPr>
+          <w:noProof/>
+        </w:rPr>
         <w:drawing>
           <wp:inline distT="0" distB="0" distL="0" distR="0" wp14:anchorId="7229FABD" wp14:editId="5EFBA7C4">
             <wp:extent cx="5943600" cy="1009015"/>
@@ -259,7 +284,7 @@
                     <pic:cNvPicPr/>
                   </pic:nvPicPr>
                   <pic:blipFill>
-                    <a:blip r:embed="rId9"/>
+                    <a:blip r:embed="rId10"/>
                     <a:stretch>
                       <a:fillRect/>
                     </a:stretch>
@@ -282,6 +307,9 @@
     </w:p>
     <w:p>
       <w:r>
+        <w:rPr>
+          <w:noProof/>
+        </w:rPr>
         <w:drawing>
           <wp:inline distT="0" distB="0" distL="0" distR="0" wp14:anchorId="05E2F0A4" wp14:editId="2A6D0814">
             <wp:extent cx="5943600" cy="3802380"/>
@@ -298,7 +326,7 @@
                     <pic:cNvPicPr/>
                   </pic:nvPicPr>
                   <pic:blipFill>
-                    <a:blip r:embed="rId10"/>
+                    <a:blip r:embed="rId11"/>
                     <a:stretch>
                       <a:fillRect/>
                     </a:stretch>

</xml_diff>